<commit_message>
Created a function which does exponentiation, even beyond the original value.  But unsure if that actually... wait... this is wrong.
</commit_message>
<xml_diff>
--- a/Documentation + Reports/Ideas and Plans/Proposed Automorphism Sets Algorithm.docx
+++ b/Documentation + Reports/Ideas and Plans/Proposed Automorphism Sets Algorithm.docx
@@ -168,7 +168,7 @@
         <w:t>, but it does us the favor of allowing us to tag the graph</w:t>
       </w:r>
       <w:r>
-        <w:t xml:space="preserve"> and be sure of that uniqueness</w:t>
+        <w:t xml:space="preserve"> and be sure of the uniqueness that a tag provides</w:t>
       </w:r>
       <w:r>
         <w:t xml:space="preserve">, which </w:t>
@@ -203,7 +203,16 @@
         <w:contextualSpacing w:val="0"/>
       </w:pPr>
       <w:r>
-        <w:t>Using the existence of the automorphism sets as a starting point, differentiate them to the fullest degree possible using the Paths Invariant.</w:t>
+        <w:t xml:space="preserve">Using the </w:t>
+      </w:r>
+      <w:r>
+        <w:t>original</w:t>
+      </w:r>
+      <w:r>
+        <w:t xml:space="preserve"> automorphism sets as a starting point, differentiate them to the fullest degree possible using the Paths Invariant.</w:t>
+      </w:r>
+      <w:r>
+        <w:t xml:space="preserve"> For difficult to distinguish graphs (like the Miyazaki Graphs), this will only get us a few differentiated classes. For most* graphs, we can show that this will fully distinguish the graph.</w:t>
       </w:r>
     </w:p>
     <w:p>
@@ -220,7 +229,10 @@
         <w:t xml:space="preserve">You now may have some non-singleton automorphism groups. For each of these groups, </w:t>
       </w:r>
       <w:r>
-        <w:t>perform the following operations, once ought be enough.</w:t>
+        <w:t>perform the following o</w:t>
+      </w:r>
+      <w:r>
+        <w:t>perations, once ought be enough, but I have not proven that.</w:t>
       </w:r>
     </w:p>
     <w:p>
@@ -317,47 +329,49 @@
         <w:contextualSpacing w:val="0"/>
       </w:pPr>
       <w:r>
-        <w:t>According to my hypothesis, this fully determines the automorphism classes of the graph, making isomorphism trivial.</w:t>
-      </w:r>
-    </w:p>
-    <w:p>
-      <w:pPr>
-        <w:spacing w:after="240"/>
-        <w:ind w:left="360"/>
-      </w:pPr>
-    </w:p>
-    <w:p>
-      <w:pPr>
-        <w:spacing w:after="240"/>
-        <w:ind w:left="360"/>
-      </w:pPr>
-    </w:p>
-    <w:p>
-      <w:pPr>
-        <w:spacing w:after="240"/>
-        <w:ind w:left="360"/>
-      </w:pPr>
-    </w:p>
-    <w:p>
-      <w:pPr>
-        <w:spacing w:after="240"/>
-      </w:pPr>
-      <w:r>
-        <w:t xml:space="preserve">This would still be in polynomial time.  Why: We are doing Paths at most N^2 times, so total running time would be on the order of </w:t>
-      </w:r>
-      <w:proofErr w:type="gramStart"/>
-      <w:r>
-        <w:t>O(</w:t>
-      </w:r>
-      <w:proofErr w:type="gramEnd"/>
-      <w:r>
-        <w:t>N^5).</w:t>
-      </w:r>
-    </w:p>
-    <w:p>
+        <w:t>According to my hypothesis, this fully determines the automorphism classes of the gr</w:t>
+      </w:r>
+      <w:r>
+        <w:t>aph, making isomorphism trivial, as we have established a canonical ordering to the graph.</w:t>
+      </w:r>
       <w:bookmarkStart w:id="0" w:name="_GoBack"/>
       <w:bookmarkEnd w:id="0"/>
     </w:p>
+    <w:p>
+      <w:pPr>
+        <w:spacing w:after="240"/>
+        <w:ind w:left="360"/>
+      </w:pPr>
+    </w:p>
+    <w:p>
+      <w:pPr>
+        <w:spacing w:after="240"/>
+        <w:ind w:left="360"/>
+      </w:pPr>
+    </w:p>
+    <w:p>
+      <w:pPr>
+        <w:spacing w:after="240"/>
+        <w:ind w:left="360"/>
+      </w:pPr>
+    </w:p>
+    <w:p>
+      <w:pPr>
+        <w:spacing w:after="240"/>
+      </w:pPr>
+      <w:r>
+        <w:t xml:space="preserve">This would still be in polynomial time.  Why: We are doing Paths at most N^2 times, so total running time would be on the order of </w:t>
+      </w:r>
+      <w:proofErr w:type="gramStart"/>
+      <w:r>
+        <w:t>O(</w:t>
+      </w:r>
+      <w:proofErr w:type="gramEnd"/>
+      <w:r>
+        <w:t>N^5).</w:t>
+      </w:r>
+    </w:p>
+    <w:p/>
     <w:sectPr>
       <w:pgSz w:w="12240" w:h="15840"/>
       <w:pgMar w:top="720" w:right="720" w:bottom="720" w:left="720" w:header="720" w:footer="720" w:gutter="0"/>

</xml_diff>